<commit_message>
Project charter updated SPDX description Correction to group member name
</commit_message>
<xml_diff>
--- a/misc/Communications_Management_Plan.docx
+++ b/misc/Communications_Management_Plan.docx
@@ -458,7 +458,21 @@
                 <w:rFonts w:ascii="HelveticaNeueLT Std Med" w:eastAsia="SimSun" w:hAnsi="HelveticaNeueLT Std Med" w:cs="Calibri"/>
                 <w:iCs/>
               </w:rPr>
-              <w:t>UNO Yocto+SPDX Group -Tom Gurney, Tim Strever, Dan Right, and Kevin Lumbard</w:t>
+              <w:t>UNO Yocto+SPDX Group</w:t>
+            </w:r>
+            <w:r>
+              <w:rPr>
+                <w:rFonts w:ascii="HelveticaNeueLT Std Med" w:eastAsia="SimSun" w:hAnsi="HelveticaNeueLT Std Med" w:cs="Calibri"/>
+                <w:iCs/>
+              </w:rPr>
+              <w:t xml:space="preserve"> -Tom Gurney, Tim Strever, Dan Wr</w:t>
+            </w:r>
+            <w:r>
+              <w:rPr>
+                <w:rFonts w:ascii="HelveticaNeueLT Std Med" w:eastAsia="SimSun" w:hAnsi="HelveticaNeueLT Std Med" w:cs="Calibri"/>
+                <w:iCs/>
+              </w:rPr>
+              <w:t>ight, and Kevin Lumbard</w:t>
             </w:r>
           </w:p>
         </w:tc>
@@ -479,16 +493,7 @@
                 <w:rFonts w:ascii="HelveticaNeueLT Std Med" w:eastAsia="SimSun" w:hAnsi="HelveticaNeueLT Std Med" w:cs="Calibri"/>
                 <w:iCs/>
               </w:rPr>
-              <w:t>Day to Da</w:t>
-            </w:r>
-            <w:bookmarkStart w:id="4" w:name="_GoBack"/>
-            <w:bookmarkEnd w:id="4"/>
-            <w:r>
-              <w:rPr>
-                <w:rFonts w:ascii="HelveticaNeueLT Std Med" w:eastAsia="SimSun" w:hAnsi="HelveticaNeueLT Std Med" w:cs="Calibri"/>
-                <w:iCs/>
-              </w:rPr>
-              <w:t>y Business</w:t>
+              <w:t>Day to Day Business</w:t>
             </w:r>
           </w:p>
         </w:tc>
@@ -658,6 +663,8 @@
               </w:rPr>
               <w:t xml:space="preserve"> Yocto - </w:t>
             </w:r>
+            <w:bookmarkStart w:id="4" w:name="_GoBack"/>
+            <w:bookmarkEnd w:id="4"/>
           </w:p>
         </w:tc>
         <w:tc>
@@ -2405,7 +2412,7 @@
 </file>
 
 <file path=customXml/itemProps1.xml><?xml version="1.0" encoding="utf-8"?>
-<ds:datastoreItem xmlns:ds="http://schemas.openxmlformats.org/officeDocument/2006/customXml" ds:itemID="{BE044366-2E13-4962-9B65-3B0DB7B4FD78}">
+<ds:datastoreItem xmlns:ds="http://schemas.openxmlformats.org/officeDocument/2006/customXml" ds:itemID="{BE0D01EE-C585-4A18-8A83-DB3CEEBAE7A6}">
   <ds:schemaRefs>
     <ds:schemaRef ds:uri="http://schemas.openxmlformats.org/officeDocument/2006/bibliography"/>
   </ds:schemaRefs>

</xml_diff>